<commit_message>
added lexical method for sentiment classification
</commit_message>
<xml_diff>
--- a/Predlog diplomskog-master rada.docx
+++ b/Predlog diplomskog-master rada.docx
@@ -126,7 +126,7 @@
           <w:b/>
           <w:lang w:val="sr-Latn-RS"/>
         </w:rPr>
-        <w:t>Relevantna literatura (minimum 3 rada)</w:t>
+        <w:t xml:space="preserve">Relevantna literatura </w:t>
       </w:r>
     </w:p>
     <w:p>
@@ -890,6 +890,205 @@
     <w:p>
       <w:pPr>
         <w:pStyle w:val="ListParagraph"/>
+        <w:contextualSpacing w:val="0"/>
+        <w:jc w:val="left"/>
+        <w:rPr>
+          <w:b/>
+        </w:rPr>
+      </w:pPr>
+      <w:r>
+        <w:rPr>
+          <w:b/>
+        </w:rPr>
+        <w:t>A Comprehensive Study on Lexicon Based Approaches for Sentiment Analysis</w:t>
+      </w:r>
+      <w:r>
+        <w:rPr>
+          <w:b/>
+        </w:rPr>
+        <w:t xml:space="preserve"> </w:t>
+      </w:r>
+    </w:p>
+    <w:p>
+      <w:pPr>
+        <w:pStyle w:val="ListParagraph"/>
+        <w:contextualSpacing w:val="0"/>
+        <w:jc w:val="left"/>
+        <w:rPr>
+          <w:lang w:val="sr-Latn-RS"/>
+        </w:rPr>
+      </w:pPr>
+      <w:hyperlink r:id="rId11" w:history="1">
+        <w:r>
+          <w:rPr>
+            <w:rStyle w:val="Hyperlink"/>
+          </w:rPr>
+          <w:t>https://www.researchgate.net/profile/Janardhan-Naulegari/publication/333602124_A_Comprehensive_Study_on_Lexicon_Based_Approaches_for_Sentiment_Analysis/links/5d13452ca6fdcc2462a688ed/A-Comprehensive-Study-on-Lexicon-Based-Approaches-for-Sentiment-Analysis.pdf</w:t>
+        </w:r>
+      </w:hyperlink>
+      <w:r>
+        <w:t xml:space="preserve"> </w:t>
+      </w:r>
+    </w:p>
+    <w:p>
+      <w:pPr>
+        <w:pStyle w:val="ListParagraph"/>
+        <w:numPr>
+          <w:ilvl w:val="0"/>
+          <w:numId w:val="27"/>
+        </w:numPr>
+        <w:contextualSpacing w:val="0"/>
+        <w:rPr>
+          <w:lang w:val="sr-Latn-RS"/>
+        </w:rPr>
+      </w:pPr>
+      <w:r>
+        <w:rPr>
+          <w:lang w:val="sr-Latn-RS"/>
+        </w:rPr>
+        <w:t xml:space="preserve">Zadatak ovog rada je da se odredi </w:t>
+      </w:r>
+      <w:r>
+        <w:rPr>
+          <w:lang w:val="sr-Latn-RS"/>
+        </w:rPr>
+        <w:t>sentiment rečenica koristeći leksikonski pristup</w:t>
+      </w:r>
+      <w:r>
+        <w:rPr>
+          <w:lang w:val="sr-Latn-RS"/>
+        </w:rPr>
+        <w:t>.</w:t>
+      </w:r>
+    </w:p>
+    <w:p>
+      <w:pPr>
+        <w:pStyle w:val="ListParagraph"/>
+        <w:numPr>
+          <w:ilvl w:val="0"/>
+          <w:numId w:val="27"/>
+        </w:numPr>
+        <w:contextualSpacing w:val="0"/>
+        <w:rPr>
+          <w:lang w:val="sr-Latn-RS"/>
+        </w:rPr>
+      </w:pPr>
+      <w:r>
+        <w:rPr>
+          <w:lang w:val="sr-Latn-RS"/>
+        </w:rPr>
+        <w:t xml:space="preserve">U radu se </w:t>
+      </w:r>
+      <w:r>
+        <w:rPr>
+          <w:lang w:val="sr-Latn-RS"/>
+        </w:rPr>
+        <w:t>porede</w:t>
+      </w:r>
+      <w:r>
+        <w:rPr>
+          <w:lang w:val="sr-Latn-RS"/>
+        </w:rPr>
+        <w:t xml:space="preserve"> 3</w:t>
+      </w:r>
+      <w:r>
+        <w:rPr>
+          <w:lang w:val="sr-Latn-RS"/>
+        </w:rPr>
+        <w:t xml:space="preserve"> biblioteke NLTK, VADER i Text blob</w:t>
+      </w:r>
+      <w:r>
+        <w:rPr>
+          <w:lang w:val="sr-Latn-RS"/>
+        </w:rPr>
+        <w:t xml:space="preserve"> </w:t>
+      </w:r>
+    </w:p>
+    <w:p>
+      <w:pPr>
+        <w:pStyle w:val="ListParagraph"/>
+        <w:numPr>
+          <w:ilvl w:val="0"/>
+          <w:numId w:val="27"/>
+        </w:numPr>
+        <w:contextualSpacing w:val="0"/>
+        <w:rPr>
+          <w:lang w:val="sr-Latn-RS"/>
+        </w:rPr>
+      </w:pPr>
+      <w:r>
+        <w:rPr>
+          <w:lang w:val="sr-Latn-RS"/>
+        </w:rPr>
+        <w:t>Korišćen je skup</w:t>
+      </w:r>
+      <w:r>
+        <w:rPr>
+          <w:lang w:val="sr-Latn-RS"/>
+        </w:rPr>
+        <w:t xml:space="preserve"> podataka koji se sastoji od 11 861 rečenice</w:t>
+      </w:r>
+      <w:r>
+        <w:rPr>
+          <w:lang w:val="sr-Latn-RS"/>
+        </w:rPr>
+        <w:t xml:space="preserve"> na engleskom jeziku</w:t>
+      </w:r>
+      <w:r>
+        <w:rPr>
+          <w:lang w:val="sr-Latn-RS"/>
+        </w:rPr>
+        <w:t xml:space="preserve"> koje su labelirane kao pozitivne ili negativne</w:t>
+      </w:r>
+      <w:r>
+        <w:rPr>
+          <w:lang w:val="sr-Latn-RS"/>
+        </w:rPr>
+        <w:t>.</w:t>
+      </w:r>
+    </w:p>
+    <w:p>
+      <w:pPr>
+        <w:pStyle w:val="ListParagraph"/>
+        <w:numPr>
+          <w:ilvl w:val="0"/>
+          <w:numId w:val="27"/>
+        </w:numPr>
+        <w:contextualSpacing w:val="0"/>
+        <w:rPr>
+          <w:lang w:val="sr-Latn-RS"/>
+        </w:rPr>
+      </w:pPr>
+      <w:r>
+        <w:rPr>
+          <w:lang w:val="sr-Latn-RS"/>
+        </w:rPr>
+        <w:t>Najbolje rezultate je dala VADER biblioteka</w:t>
+      </w:r>
+    </w:p>
+    <w:p>
+      <w:pPr>
+        <w:pStyle w:val="ListParagraph"/>
+        <w:contextualSpacing w:val="0"/>
+        <w:rPr>
+          <w:lang w:val="sr-Latn-RS"/>
+        </w:rPr>
+      </w:pPr>
+    </w:p>
+    <w:p>
+      <w:pPr>
+        <w:pStyle w:val="ListParagraph"/>
+        <w:contextualSpacing w:val="0"/>
+        <w:rPr>
+          <w:b/>
+          <w:i/>
+          <w:lang w:val="sr-Latn-RS"/>
+        </w:rPr>
+      </w:pPr>
+    </w:p>
+    <w:p>
+      <w:pPr>
+        <w:pStyle w:val="ListParagraph"/>
         <w:numPr>
           <w:ilvl w:val="0"/>
           <w:numId w:val="17"/>
@@ -904,6 +1103,7 @@
           <w:b/>
           <w:lang w:val="sr-Latn-RS"/>
         </w:rPr>
+        <w:lastRenderedPageBreak/>
         <w:t>Skup podataka</w:t>
       </w:r>
       <w:r>
@@ -951,8 +1151,6 @@
           <w:lang w:val="sr-Latn-RS"/>
         </w:rPr>
       </w:pPr>
-      <w:bookmarkStart w:id="0" w:name="_GoBack"/>
-      <w:bookmarkEnd w:id="0"/>
     </w:p>
     <w:p>
       <w:pPr>
@@ -985,7 +1183,7 @@
         </w:rPr>
         <w:t xml:space="preserve"> </w:t>
       </w:r>
-      <w:hyperlink r:id="rId11" w:history="1">
+      <w:hyperlink r:id="rId12" w:history="1">
         <w:r>
           <w:rPr>
             <w:rStyle w:val="Hyperlink"/>
@@ -1049,7 +1247,7 @@
         </w:rPr>
         <w:t xml:space="preserve"> </w:t>
       </w:r>
-      <w:hyperlink r:id="rId12" w:history="1">
+      <w:hyperlink r:id="rId13" w:history="1">
         <w:r>
           <w:rPr>
             <w:rStyle w:val="Hyperlink"/>
@@ -1138,63 +1336,92 @@
           <w:noProof/>
           <w:lang w:val="sr-Latn-RS"/>
         </w:rPr>
-        <w:t xml:space="preserve">Nakon preprocesiranja upotrebiću TF-IDF ili word2vec za </w:t>
+        <w:t xml:space="preserve">Nakon preprocesiranja upotrebiću TF-IDF ili word2vec za dobijanje vektora reči. </w:t>
       </w:r>
       <w:r>
         <w:rPr>
           <w:noProof/>
           <w:lang w:val="sr-Latn-RS"/>
         </w:rPr>
-        <w:lastRenderedPageBreak/>
-        <w:t xml:space="preserve">dobijanje vektora reči. </w:t>
+        <w:t>Za pronalaženje</w:t>
       </w:r>
       <w:r>
         <w:rPr>
           <w:noProof/>
           <w:lang w:val="sr-Latn-RS"/>
         </w:rPr>
-        <w:t>Za pronalaženje</w:t>
+        <w:t xml:space="preserve"> N najsličnijih</w:t>
       </w:r>
       <w:r>
         <w:rPr>
           <w:noProof/>
           <w:lang w:val="sr-Latn-RS"/>
         </w:rPr>
-        <w:t xml:space="preserve"> N najsličnijih</w:t>
+        <w:t xml:space="preserve"> pitanja koristiću kosinusno, menhetn ili euklidsko rastojanje,</w:t>
       </w:r>
       <w:r>
         <w:rPr>
           <w:noProof/>
           <w:lang w:val="sr-Latn-RS"/>
         </w:rPr>
-        <w:t xml:space="preserve"> pitanja koristiću kosinusno, menhetn ili euklidsko rastojanje,</w:t>
+        <w:t xml:space="preserve"> zavisi koje se najbolje pokaže, a za pronalaženje najsličnijeg pitanja koristiću LSTM. Što se tiče određivanja sentimenta koristiću NN, RF, SVM i KNN i izabrati najbolji</w:t>
       </w:r>
       <w:r>
         <w:rPr>
           <w:noProof/>
           <w:lang w:val="sr-Latn-RS"/>
         </w:rPr>
-        <w:t xml:space="preserve"> zavisi koje se najbolje pokaže, a za pronalaženje najsličnijeg pitanja koristiću LSTM. Što se tiče određivanja sentimenta koristiću NN, RF, SVM i KNN i izabrati najbolji</w:t>
+        <w:t xml:space="preserve"> model</w:t>
       </w:r>
       <w:r>
         <w:rPr>
           <w:noProof/>
           <w:lang w:val="sr-Latn-RS"/>
         </w:rPr>
-        <w:t xml:space="preserve"> model</w:t>
+        <w:t>.</w:t>
       </w:r>
       <w:r>
         <w:rPr>
           <w:noProof/>
           <w:lang w:val="sr-Latn-RS"/>
         </w:rPr>
-        <w:t xml:space="preserve">. </w:t>
+        <w:t xml:space="preserve"> Nakon toga isprobaću leksički pristup tako što ću pomoću </w:t>
       </w:r>
       <w:r>
         <w:rPr>
           <w:noProof/>
           <w:lang w:val="sr-Latn-RS"/>
         </w:rPr>
+        <w:t>VADER</w:t>
+      </w:r>
+      <w:r>
+        <w:rPr>
+          <w:noProof/>
+          <w:lang w:val="sr-Latn-RS"/>
+        </w:rPr>
+        <w:t xml:space="preserve"> biblioteke pronaći vrednost sentimenta za svaku re</w:t>
+      </w:r>
+      <w:bookmarkStart w:id="0" w:name="_GoBack"/>
+      <w:bookmarkEnd w:id="0"/>
+      <w:r>
+        <w:rPr>
+          <w:noProof/>
+          <w:lang w:val="sr-Latn-RS"/>
+        </w:rPr>
+        <w:t>č i uzeti prosek kako bi dobio vrednost za čitavu rečenicu. Uporediću ovaj pristup sa najboljim modelom i iskoristiti najbolje rešenje.</w:t>
+      </w:r>
+      <w:r>
+        <w:rPr>
+          <w:noProof/>
+          <w:lang w:val="sr-Latn-RS"/>
+        </w:rPr>
+        <w:t xml:space="preserve"> </w:t>
+      </w:r>
+      <w:r>
+        <w:rPr>
+          <w:noProof/>
+          <w:lang w:val="sr-Latn-RS"/>
+        </w:rPr>
         <w:t xml:space="preserve">Za određivanje ključnih reči ću koristiti TF-IDF i izvući </w:t>
       </w:r>
       <w:r>
@@ -1222,50 +1449,10 @@
           <w:noProof/>
         </w:rPr>
         <w:drawing>
-          <wp:inline distT="0" distB="0" distL="0" distR="0" wp14:anchorId="3B685898" wp14:editId="3DC2752D">
-            <wp:extent cx="5347411" cy="2400050"/>
-            <wp:effectExtent l="0" t="0" r="5715" b="635"/>
+          <wp:inline distT="0" distB="0" distL="0" distR="0" wp14:anchorId="3B685898" wp14:editId="08C1964B">
+            <wp:extent cx="5337544" cy="2200939"/>
+            <wp:effectExtent l="0" t="0" r="0" b="8890"/>
             <wp:docPr id="1" name="Picture 1"/>
-            <wp:cNvGraphicFramePr>
-              <a:graphicFrameLocks xmlns:a="http://schemas.openxmlformats.org/drawingml/2006/main" noChangeAspect="1"/>
-            </wp:cNvGraphicFramePr>
-            <a:graphic xmlns:a="http://schemas.openxmlformats.org/drawingml/2006/main">
-              <a:graphicData uri="http://schemas.openxmlformats.org/drawingml/2006/picture">
-                <pic:pic xmlns:pic="http://schemas.openxmlformats.org/drawingml/2006/picture">
-                  <pic:nvPicPr>
-                    <pic:cNvPr id="0" name=""/>
-                    <pic:cNvPicPr/>
-                  </pic:nvPicPr>
-                  <pic:blipFill>
-                    <a:blip r:embed="rId13"/>
-                    <a:stretch>
-                      <a:fillRect/>
-                    </a:stretch>
-                  </pic:blipFill>
-                  <pic:spPr>
-                    <a:xfrm>
-                      <a:off x="0" y="0"/>
-                      <a:ext cx="5363645" cy="2407336"/>
-                    </a:xfrm>
-                    <a:prstGeom prst="rect">
-                      <a:avLst/>
-                    </a:prstGeom>
-                  </pic:spPr>
-                </pic:pic>
-              </a:graphicData>
-            </a:graphic>
-          </wp:inline>
-        </w:drawing>
-      </w:r>
-      <w:r>
-        <w:rPr>
-          <w:noProof/>
-        </w:rPr>
-        <w:drawing>
-          <wp:inline distT="0" distB="0" distL="0" distR="0" wp14:anchorId="113EEE4D" wp14:editId="5920DF2D">
-            <wp:extent cx="5303520" cy="2250031"/>
-            <wp:effectExtent l="0" t="0" r="0" b="0"/>
-            <wp:docPr id="2" name="Picture 2"/>
             <wp:cNvGraphicFramePr>
               <a:graphicFrameLocks xmlns:a="http://schemas.openxmlformats.org/drawingml/2006/main" noChangeAspect="1"/>
             </wp:cNvGraphicFramePr>
@@ -1285,7 +1472,7 @@
                   <pic:spPr>
                     <a:xfrm>
                       <a:off x="0" y="0"/>
-                      <a:ext cx="5333288" cy="2262660"/>
+                      <a:ext cx="5337544" cy="2200939"/>
                     </a:xfrm>
                     <a:prstGeom prst="rect">
                       <a:avLst/>
@@ -1301,11 +1488,12 @@
         <w:rPr>
           <w:noProof/>
         </w:rPr>
+        <w:lastRenderedPageBreak/>
         <w:drawing>
-          <wp:inline distT="0" distB="0" distL="0" distR="0" wp14:anchorId="237C8B70" wp14:editId="0E317621">
-            <wp:extent cx="4491532" cy="2698277"/>
-            <wp:effectExtent l="0" t="0" r="4445" b="6985"/>
-            <wp:docPr id="3" name="Picture 3"/>
+          <wp:inline distT="0" distB="0" distL="0" distR="0" wp14:anchorId="113EEE4D" wp14:editId="07D563B2">
+            <wp:extent cx="5362566" cy="2152650"/>
+            <wp:effectExtent l="0" t="0" r="0" b="0"/>
+            <wp:docPr id="2" name="Picture 2"/>
             <wp:cNvGraphicFramePr>
               <a:graphicFrameLocks xmlns:a="http://schemas.openxmlformats.org/drawingml/2006/main" noChangeAspect="1"/>
             </wp:cNvGraphicFramePr>
@@ -1325,7 +1513,7 @@
                   <pic:spPr>
                     <a:xfrm>
                       <a:off x="0" y="0"/>
-                      <a:ext cx="4494033" cy="2699779"/>
+                      <a:ext cx="5404281" cy="2169395"/>
                     </a:xfrm>
                     <a:prstGeom prst="rect">
                       <a:avLst/>
@@ -1337,6 +1525,46 @@
           </wp:inline>
         </w:drawing>
       </w:r>
+      <w:r>
+        <w:rPr>
+          <w:noProof/>
+        </w:rPr>
+        <w:drawing>
+          <wp:inline distT="0" distB="0" distL="0" distR="0" wp14:anchorId="237C8B70" wp14:editId="06918133">
+            <wp:extent cx="4469360" cy="2435962"/>
+            <wp:effectExtent l="0" t="0" r="7620" b="2540"/>
+            <wp:docPr id="3" name="Picture 3"/>
+            <wp:cNvGraphicFramePr>
+              <a:graphicFrameLocks xmlns:a="http://schemas.openxmlformats.org/drawingml/2006/main" noChangeAspect="1"/>
+            </wp:cNvGraphicFramePr>
+            <a:graphic xmlns:a="http://schemas.openxmlformats.org/drawingml/2006/main">
+              <a:graphicData uri="http://schemas.openxmlformats.org/drawingml/2006/picture">
+                <pic:pic xmlns:pic="http://schemas.openxmlformats.org/drawingml/2006/picture">
+                  <pic:nvPicPr>
+                    <pic:cNvPr id="0" name=""/>
+                    <pic:cNvPicPr/>
+                  </pic:nvPicPr>
+                  <pic:blipFill>
+                    <a:blip r:embed="rId16"/>
+                    <a:stretch>
+                      <a:fillRect/>
+                    </a:stretch>
+                  </pic:blipFill>
+                  <pic:spPr>
+                    <a:xfrm>
+                      <a:off x="0" y="0"/>
+                      <a:ext cx="4476902" cy="2440073"/>
+                    </a:xfrm>
+                    <a:prstGeom prst="rect">
+                      <a:avLst/>
+                    </a:prstGeom>
+                  </pic:spPr>
+                </pic:pic>
+              </a:graphicData>
+            </a:graphic>
+          </wp:inline>
+        </w:drawing>
+      </w:r>
     </w:p>
     <w:p>
       <w:pPr>
@@ -1355,7 +1583,6 @@
           <w:b/>
           <w:lang w:val="sr-Latn-RS"/>
         </w:rPr>
-        <w:lastRenderedPageBreak/>
         <w:t>Metod evaluacije</w:t>
       </w:r>
       <w:r>
@@ -1619,7 +1846,7 @@
         </w:rPr>
         <w:t xml:space="preserve"> </w:t>
       </w:r>
-      <w:hyperlink r:id="rId16" w:history="1">
+      <w:hyperlink r:id="rId17" w:history="1">
         <w:r>
           <w:rPr>
             <w:rStyle w:val="Hyperlink"/>
@@ -3699,8 +3926,8 @@
   <w:abstractNum w:abstractNumId="20">
     <w:nsid w:val="78471310"/>
     <w:multiLevelType w:val="hybridMultilevel"/>
-    <w:tmpl w:val="EFFA0B6E"/>
-    <w:lvl w:ilvl="0" w:tplc="04090001">
+    <w:tmpl w:val="F7EEE786"/>
+    <w:lvl w:ilvl="0" w:tplc="9DD44AB2">
       <w:start w:val="1"/>
       <w:numFmt w:val="bullet"/>
       <w:lvlText w:val=""/>
@@ -3710,6 +3937,7 @@
       </w:pPr>
       <w:rPr>
         <w:rFonts w:ascii="Symbol" w:hAnsi="Symbol" w:hint="default"/>
+        <w:color w:val="000000" w:themeColor="text1"/>
       </w:rPr>
     </w:lvl>
     <w:lvl w:ilvl="1" w:tplc="04090003">

</xml_diff>